<commit_message>
Deleting Unwanted files with minor changes
</commit_message>
<xml_diff>
--- a/Web Dev/HTML/1_introduction.docx
+++ b/Web Dev/HTML/1_introduction.docx
@@ -1,6 +1,6 @@
 
 <file path=word/document.xml><?xml version="1.0" encoding="utf-8"?>
-<w:document xmlns:wpc="http://schemas.microsoft.com/office/word/2010/wordprocessingCanvas" xmlns:cx="http://schemas.microsoft.com/office/drawing/2014/chartex" xmlns:cx1="http://schemas.microsoft.com/office/drawing/2015/9/8/chartex" xmlns:cx2="http://schemas.microsoft.com/office/drawing/2015/10/21/chartex" xmlns:cx3="http://schemas.microsoft.com/office/drawing/2016/5/9/chartex" xmlns:cx4="http://schemas.microsoft.com/office/drawing/2016/5/10/chartex" xmlns:cx5="http://schemas.microsoft.com/office/drawing/2016/5/11/chartex" xmlns:cx6="http://schemas.microsoft.com/office/drawing/2016/5/12/chartex" xmlns:cx7="http://schemas.microsoft.com/office/drawing/2016/5/13/chartex" xmlns:cx8="http://schemas.microsoft.com/office/drawing/2016/5/14/chartex" xmlns:mc="http://schemas.openxmlformats.org/markup-compatibility/2006" xmlns:aink="http://schemas.microsoft.com/office/drawing/2016/ink" xmlns:am3d="http://schemas.microsoft.com/office/drawing/2017/model3d" xmlns:o="urn:schemas-microsoft-com:office:office" xmlns:r="http://schemas.openxmlformats.org/officeDocument/2006/relationships" xmlns:m="http://schemas.openxmlformats.org/officeDocument/2006/math" xmlns:v="urn:schemas-microsoft-com:vml" xmlns:wp14="http://schemas.microsoft.com/office/word/2010/wordprocessingDrawing" xmlns:wp="http://schemas.openxmlformats.org/drawingml/2006/wordprocessingDrawing" xmlns:w10="urn:schemas-microsoft-com:office:word" xmlns:w="http://schemas.openxmlformats.org/wordprocessingml/2006/main" xmlns:w14="http://schemas.microsoft.com/office/word/2010/wordml" xmlns:w15="http://schemas.microsoft.com/office/word/2012/wordml" xmlns:w16cex="http://schemas.microsoft.com/office/word/2018/wordml/cex" xmlns:w16cid="http://schemas.microsoft.com/office/word/2016/wordml/cid" xmlns:w16="http://schemas.microsoft.com/office/word/2018/wordml" xmlns:w16sdtdh="http://schemas.microsoft.com/office/word/2020/wordml/sdtdatahash" xmlns:w16se="http://schemas.microsoft.com/office/word/2015/wordml/symex" xmlns:wpg="http://schemas.microsoft.com/office/word/2010/wordprocessingGroup" xmlns:wpi="http://schemas.microsoft.com/office/word/2010/wordprocessingInk" xmlns:wne="http://schemas.microsoft.com/office/word/2006/wordml" xmlns:wps="http://schemas.microsoft.com/office/word/2010/wordprocessingShape" mc:Ignorable="w14 w15 w16se w16cid w16 w16cex w16sdtdh wp14">
+<w:document xmlns:wpc="http://schemas.microsoft.com/office/word/2010/wordprocessingCanvas" xmlns:cx="http://schemas.microsoft.com/office/drawing/2014/chartex" xmlns:cx1="http://schemas.microsoft.com/office/drawing/2015/9/8/chartex" xmlns:cx2="http://schemas.microsoft.com/office/drawing/2015/10/21/chartex" xmlns:cx3="http://schemas.microsoft.com/office/drawing/2016/5/9/chartex" xmlns:cx4="http://schemas.microsoft.com/office/drawing/2016/5/10/chartex" xmlns:cx5="http://schemas.microsoft.com/office/drawing/2016/5/11/chartex" xmlns:cx6="http://schemas.microsoft.com/office/drawing/2016/5/12/chartex" xmlns:cx7="http://schemas.microsoft.com/office/drawing/2016/5/13/chartex" xmlns:cx8="http://schemas.microsoft.com/office/drawing/2016/5/14/chartex" xmlns:mc="http://schemas.openxmlformats.org/markup-compatibility/2006" xmlns:aink="http://schemas.microsoft.com/office/drawing/2016/ink" xmlns:am3d="http://schemas.microsoft.com/office/drawing/2017/model3d" xmlns:o="urn:schemas-microsoft-com:office:office" xmlns:oel="http://schemas.microsoft.com/office/2019/extlst" xmlns:r="http://schemas.openxmlformats.org/officeDocument/2006/relationships" xmlns:m="http://schemas.openxmlformats.org/officeDocument/2006/math" xmlns:v="urn:schemas-microsoft-com:vml" xmlns:wp14="http://schemas.microsoft.com/office/word/2010/wordprocessingDrawing" xmlns:wp="http://schemas.openxmlformats.org/drawingml/2006/wordprocessingDrawing" xmlns:w10="urn:schemas-microsoft-com:office:word" xmlns:w="http://schemas.openxmlformats.org/wordprocessingml/2006/main" xmlns:w14="http://schemas.microsoft.com/office/word/2010/wordml" xmlns:w15="http://schemas.microsoft.com/office/word/2012/wordml" xmlns:w16cex="http://schemas.microsoft.com/office/word/2018/wordml/cex" xmlns:w16cid="http://schemas.microsoft.com/office/word/2016/wordml/cid" xmlns:w16="http://schemas.microsoft.com/office/word/2018/wordml" xmlns:w16sdtdh="http://schemas.microsoft.com/office/word/2020/wordml/sdtdatahash" xmlns:w16se="http://schemas.microsoft.com/office/word/2015/wordml/symex" xmlns:wpg="http://schemas.microsoft.com/office/word/2010/wordprocessingGroup" xmlns:wpi="http://schemas.microsoft.com/office/word/2010/wordprocessingInk" xmlns:wne="http://schemas.microsoft.com/office/word/2006/wordml" xmlns:wps="http://schemas.microsoft.com/office/word/2010/wordprocessingShape" mc:Ignorable="w14 w15 w16se w16cid w16 w16cex w16sdtdh wp14">
   <w:body>
     <w:p>
       <w:pPr>
@@ -14,7 +14,6 @@
           <w:u w:val="single"/>
         </w:rPr>
       </w:pPr>
-      <w:proofErr w:type="gramStart"/>
       <w:r>
         <w:rPr>
           <w:rFonts w:ascii="Georgia" w:hAnsi="Georgia"/>
@@ -26,7 +25,6 @@
         </w:rPr>
         <w:t>HTML :</w:t>
       </w:r>
-      <w:proofErr w:type="gramEnd"/>
     </w:p>
     <w:p>
       <w:pPr>
@@ -121,7 +119,6 @@
           <w:szCs w:val="24"/>
         </w:rPr>
       </w:pPr>
-      <w:proofErr w:type="gramStart"/>
       <w:r>
         <w:rPr>
           <w:rFonts w:ascii="Georgia" w:hAnsi="Georgia"/>
@@ -138,16 +135,7 @@
           <w:sz w:val="24"/>
           <w:szCs w:val="24"/>
         </w:rPr>
-        <w:t xml:space="preserve"> :</w:t>
-      </w:r>
-      <w:proofErr w:type="gramEnd"/>
-      <w:r>
-        <w:rPr>
-          <w:rFonts w:ascii="Georgia" w:hAnsi="Georgia"/>
-          <w:sz w:val="24"/>
-          <w:szCs w:val="24"/>
-        </w:rPr>
-        <w:t xml:space="preserve"> HTML is used to define the structure of a webpage, &amp; CSS is used to style it. HTML is like a skel</w:t>
+        <w:t xml:space="preserve"> : HTML is used to define the structure of a webpage, &amp; CSS is used to style it. HTML is like a skel</w:t>
       </w:r>
       <w:r>
         <w:rPr>
@@ -217,10 +205,416 @@
           <w:szCs w:val="32"/>
           <w:u w:val="single"/>
         </w:rPr>
-        <w:t xml:space="preserve">Basic </w:t>
-      </w:r>
-      <w:proofErr w:type="gramStart"/>
-      <w:r>
+        <w:t>Basic Structure :</w:t>
+      </w:r>
+    </w:p>
+    <w:p>
+      <w:pPr>
+        <w:pStyle w:val="NoSpacing"/>
+        <w:rPr>
+          <w:rFonts w:ascii="Georgia" w:hAnsi="Georgia"/>
+          <w:sz w:val="24"/>
+          <w:szCs w:val="24"/>
+        </w:rPr>
+      </w:pPr>
+    </w:p>
+    <w:p>
+      <w:pPr>
+        <w:pStyle w:val="NoSpacing"/>
+        <w:rPr>
+          <w:rFonts w:ascii="Georgia" w:hAnsi="Georgia"/>
+          <w:sz w:val="24"/>
+          <w:szCs w:val="24"/>
+        </w:rPr>
+      </w:pPr>
+      <w:r>
+        <w:rPr>
+          <w:rFonts w:ascii="Georgia" w:hAnsi="Georgia"/>
+          <w:sz w:val="24"/>
+          <w:szCs w:val="24"/>
+        </w:rPr>
+        <w:t xml:space="preserve">&lt;!DOCTYPE =  html&gt;   </w:t>
+      </w:r>
+      <w:r>
+        <w:rPr>
+          <w:rFonts w:ascii="Georgia" w:hAnsi="Georgia"/>
+          <w:i/>
+          <w:iCs/>
+        </w:rPr>
+        <w:t># For implying the web browser about document type</w:t>
+      </w:r>
+    </w:p>
+    <w:p>
+      <w:pPr>
+        <w:pStyle w:val="NoSpacing"/>
+        <w:rPr>
+          <w:rFonts w:ascii="Georgia" w:hAnsi="Georgia"/>
+          <w:sz w:val="24"/>
+          <w:szCs w:val="24"/>
+        </w:rPr>
+      </w:pPr>
+    </w:p>
+    <w:p>
+      <w:pPr>
+        <w:pStyle w:val="NoSpacing"/>
+        <w:rPr>
+          <w:rFonts w:ascii="Georgia" w:hAnsi="Georgia"/>
+          <w:sz w:val="24"/>
+          <w:szCs w:val="24"/>
+        </w:rPr>
+      </w:pPr>
+      <w:r>
+        <w:rPr>
+          <w:rFonts w:ascii="Georgia" w:hAnsi="Georgia"/>
+          <w:sz w:val="24"/>
+          <w:szCs w:val="24"/>
+        </w:rPr>
+        <w:t>&lt;html&gt;</w:t>
+      </w:r>
+    </w:p>
+    <w:p>
+      <w:pPr>
+        <w:pStyle w:val="NoSpacing"/>
+        <w:rPr>
+          <w:rFonts w:ascii="Georgia" w:hAnsi="Georgia"/>
+          <w:sz w:val="24"/>
+          <w:szCs w:val="24"/>
+        </w:rPr>
+      </w:pPr>
+    </w:p>
+    <w:p>
+      <w:pPr>
+        <w:pStyle w:val="NoSpacing"/>
+        <w:rPr>
+          <w:rFonts w:ascii="Georgia" w:hAnsi="Georgia"/>
+          <w:sz w:val="24"/>
+          <w:szCs w:val="24"/>
+        </w:rPr>
+      </w:pPr>
+      <w:r>
+        <w:rPr>
+          <w:rFonts w:ascii="Georgia" w:hAnsi="Georgia"/>
+          <w:sz w:val="24"/>
+          <w:szCs w:val="24"/>
+        </w:rPr>
+        <w:t xml:space="preserve">    &lt;head&gt;</w:t>
+      </w:r>
+    </w:p>
+    <w:p>
+      <w:pPr>
+        <w:pStyle w:val="NoSpacing"/>
+        <w:rPr>
+          <w:rFonts w:ascii="Georgia" w:hAnsi="Georgia"/>
+          <w:sz w:val="24"/>
+          <w:szCs w:val="24"/>
+        </w:rPr>
+      </w:pPr>
+    </w:p>
+    <w:p>
+      <w:pPr>
+        <w:pStyle w:val="NoSpacing"/>
+        <w:rPr>
+          <w:rFonts w:ascii="Georgia" w:hAnsi="Georgia"/>
+          <w:sz w:val="24"/>
+          <w:szCs w:val="24"/>
+        </w:rPr>
+      </w:pPr>
+      <w:r>
+        <w:rPr>
+          <w:rFonts w:ascii="Georgia" w:hAnsi="Georgia"/>
+          <w:sz w:val="24"/>
+          <w:szCs w:val="24"/>
+        </w:rPr>
+        <w:t xml:space="preserve">        (Metadata : Data about data)</w:t>
+      </w:r>
+    </w:p>
+    <w:p>
+      <w:pPr>
+        <w:pStyle w:val="NoSpacing"/>
+        <w:rPr>
+          <w:rFonts w:ascii="Georgia" w:hAnsi="Georgia"/>
+          <w:sz w:val="24"/>
+          <w:szCs w:val="24"/>
+        </w:rPr>
+      </w:pPr>
+    </w:p>
+    <w:p>
+      <w:pPr>
+        <w:pStyle w:val="NoSpacing"/>
+        <w:ind w:left="468"/>
+        <w:rPr>
+          <w:rFonts w:ascii="Georgia" w:hAnsi="Georgia"/>
+          <w:sz w:val="24"/>
+          <w:szCs w:val="24"/>
+        </w:rPr>
+      </w:pPr>
+      <w:r>
+        <w:rPr>
+          <w:rFonts w:ascii="Georgia" w:hAnsi="Georgia"/>
+          <w:sz w:val="24"/>
+          <w:szCs w:val="24"/>
+        </w:rPr>
+        <w:t xml:space="preserve">- The </w:t>
+      </w:r>
+      <w:proofErr w:type="spellStart"/>
+      <w:r>
+        <w:rPr>
+          <w:rFonts w:ascii="Georgia" w:hAnsi="Georgia"/>
+          <w:sz w:val="24"/>
+          <w:szCs w:val="24"/>
+        </w:rPr>
+        <w:t>containts</w:t>
+      </w:r>
+      <w:proofErr w:type="spellEnd"/>
+      <w:r>
+        <w:rPr>
+          <w:rFonts w:ascii="Georgia" w:hAnsi="Georgia"/>
+          <w:sz w:val="24"/>
+          <w:szCs w:val="24"/>
+        </w:rPr>
+        <w:t xml:space="preserve"> of head is the collection of information on what to do with data inside body.</w:t>
+      </w:r>
+    </w:p>
+    <w:p>
+      <w:pPr>
+        <w:pStyle w:val="NoSpacing"/>
+        <w:ind w:left="468"/>
+        <w:rPr>
+          <w:rFonts w:ascii="Georgia" w:hAnsi="Georgia"/>
+          <w:sz w:val="24"/>
+          <w:szCs w:val="24"/>
+        </w:rPr>
+      </w:pPr>
+      <w:r>
+        <w:rPr>
+          <w:rFonts w:ascii="Georgia" w:hAnsi="Georgia"/>
+          <w:sz w:val="24"/>
+          <w:szCs w:val="24"/>
+        </w:rPr>
+        <w:t xml:space="preserve">- All </w:t>
+      </w:r>
+      <w:proofErr w:type="spellStart"/>
+      <w:r>
+        <w:rPr>
+          <w:rFonts w:ascii="Georgia" w:hAnsi="Georgia"/>
+          <w:sz w:val="24"/>
+          <w:szCs w:val="24"/>
+        </w:rPr>
+        <w:t>css</w:t>
+      </w:r>
+      <w:proofErr w:type="spellEnd"/>
+      <w:r>
+        <w:rPr>
+          <w:rFonts w:ascii="Georgia" w:hAnsi="Georgia"/>
+          <w:sz w:val="24"/>
+          <w:szCs w:val="24"/>
+        </w:rPr>
+        <w:t xml:space="preserve"> stuffs and other operations need to be performed by browser are written here.</w:t>
+      </w:r>
+    </w:p>
+    <w:p>
+      <w:pPr>
+        <w:pStyle w:val="NoSpacing"/>
+        <w:rPr>
+          <w:rFonts w:ascii="Georgia" w:hAnsi="Georgia"/>
+          <w:sz w:val="24"/>
+          <w:szCs w:val="24"/>
+        </w:rPr>
+      </w:pPr>
+    </w:p>
+    <w:p>
+      <w:pPr>
+        <w:pStyle w:val="NoSpacing"/>
+        <w:rPr>
+          <w:rFonts w:ascii="Georgia" w:hAnsi="Georgia"/>
+          <w:sz w:val="24"/>
+          <w:szCs w:val="24"/>
+        </w:rPr>
+      </w:pPr>
+      <w:r>
+        <w:rPr>
+          <w:rFonts w:ascii="Georgia" w:hAnsi="Georgia"/>
+          <w:sz w:val="24"/>
+          <w:szCs w:val="24"/>
+        </w:rPr>
+        <w:t xml:space="preserve">    &lt;/head&gt;</w:t>
+      </w:r>
+    </w:p>
+    <w:p>
+      <w:pPr>
+        <w:pStyle w:val="NoSpacing"/>
+        <w:rPr>
+          <w:rFonts w:ascii="Georgia" w:hAnsi="Georgia"/>
+          <w:sz w:val="24"/>
+          <w:szCs w:val="24"/>
+        </w:rPr>
+      </w:pPr>
+    </w:p>
+    <w:p>
+      <w:pPr>
+        <w:pStyle w:val="NoSpacing"/>
+        <w:rPr>
+          <w:rFonts w:ascii="Georgia" w:hAnsi="Georgia"/>
+          <w:sz w:val="24"/>
+          <w:szCs w:val="24"/>
+        </w:rPr>
+      </w:pPr>
+    </w:p>
+    <w:p>
+      <w:pPr>
+        <w:pStyle w:val="NoSpacing"/>
+        <w:rPr>
+          <w:rFonts w:ascii="Georgia" w:hAnsi="Georgia"/>
+          <w:sz w:val="24"/>
+          <w:szCs w:val="24"/>
+        </w:rPr>
+      </w:pPr>
+      <w:r>
+        <w:rPr>
+          <w:rFonts w:ascii="Georgia" w:hAnsi="Georgia"/>
+          <w:sz w:val="24"/>
+          <w:szCs w:val="24"/>
+        </w:rPr>
+        <w:t xml:space="preserve">    &lt;body&gt;</w:t>
+      </w:r>
+    </w:p>
+    <w:p>
+      <w:pPr>
+        <w:pStyle w:val="NoSpacing"/>
+        <w:rPr>
+          <w:rFonts w:ascii="Georgia" w:hAnsi="Georgia"/>
+          <w:sz w:val="24"/>
+          <w:szCs w:val="24"/>
+        </w:rPr>
+      </w:pPr>
+    </w:p>
+    <w:p>
+      <w:pPr>
+        <w:pStyle w:val="NoSpacing"/>
+        <w:rPr>
+          <w:rFonts w:ascii="Georgia" w:hAnsi="Georgia"/>
+          <w:sz w:val="24"/>
+          <w:szCs w:val="24"/>
+        </w:rPr>
+      </w:pPr>
+      <w:r>
+        <w:rPr>
+          <w:rFonts w:ascii="Georgia" w:hAnsi="Georgia"/>
+          <w:sz w:val="24"/>
+          <w:szCs w:val="24"/>
+        </w:rPr>
+        <w:t xml:space="preserve">        - The actual </w:t>
+      </w:r>
+      <w:proofErr w:type="spellStart"/>
+      <w:r>
+        <w:rPr>
+          <w:rFonts w:ascii="Georgia" w:hAnsi="Georgia"/>
+          <w:sz w:val="24"/>
+          <w:szCs w:val="24"/>
+        </w:rPr>
+        <w:t>displayble</w:t>
+      </w:r>
+      <w:proofErr w:type="spellEnd"/>
+      <w:r>
+        <w:rPr>
+          <w:rFonts w:ascii="Georgia" w:hAnsi="Georgia"/>
+          <w:sz w:val="24"/>
+          <w:szCs w:val="24"/>
+        </w:rPr>
+        <w:t xml:space="preserve"> information is written here.</w:t>
+      </w:r>
+    </w:p>
+    <w:p>
+      <w:pPr>
+        <w:pStyle w:val="NoSpacing"/>
+        <w:rPr>
+          <w:rFonts w:ascii="Georgia" w:hAnsi="Georgia"/>
+          <w:sz w:val="24"/>
+          <w:szCs w:val="24"/>
+        </w:rPr>
+      </w:pPr>
+    </w:p>
+    <w:p>
+      <w:pPr>
+        <w:pStyle w:val="NoSpacing"/>
+        <w:rPr>
+          <w:rFonts w:ascii="Georgia" w:hAnsi="Georgia"/>
+          <w:sz w:val="24"/>
+          <w:szCs w:val="24"/>
+        </w:rPr>
+      </w:pPr>
+      <w:r>
+        <w:rPr>
+          <w:rFonts w:ascii="Georgia" w:hAnsi="Georgia"/>
+          <w:sz w:val="24"/>
+          <w:szCs w:val="24"/>
+        </w:rPr>
+        <w:t xml:space="preserve">    &lt;/body&gt;</w:t>
+      </w:r>
+    </w:p>
+    <w:p>
+      <w:pPr>
+        <w:pStyle w:val="NoSpacing"/>
+        <w:rPr>
+          <w:rFonts w:ascii="Georgia" w:hAnsi="Georgia"/>
+          <w:sz w:val="24"/>
+          <w:szCs w:val="24"/>
+        </w:rPr>
+      </w:pPr>
+    </w:p>
+    <w:p>
+      <w:pPr>
+        <w:pStyle w:val="NoSpacing"/>
+        <w:rPr>
+          <w:rFonts w:ascii="Georgia" w:hAnsi="Georgia"/>
+          <w:sz w:val="24"/>
+          <w:szCs w:val="24"/>
+        </w:rPr>
+      </w:pPr>
+    </w:p>
+    <w:p>
+      <w:pPr>
+        <w:pStyle w:val="NoSpacing"/>
+        <w:rPr>
+          <w:rFonts w:ascii="Georgia" w:hAnsi="Georgia"/>
+          <w:sz w:val="24"/>
+          <w:szCs w:val="24"/>
+        </w:rPr>
+      </w:pPr>
+      <w:r>
+        <w:rPr>
+          <w:rFonts w:ascii="Georgia" w:hAnsi="Georgia"/>
+          <w:sz w:val="24"/>
+          <w:szCs w:val="24"/>
+        </w:rPr>
+        <w:t>&lt;/html&gt;</w:t>
+      </w:r>
+    </w:p>
+    <w:p>
+      <w:pPr>
+        <w:pStyle w:val="NoSpacing"/>
+        <w:rPr>
+          <w:rFonts w:ascii="Georgia" w:hAnsi="Georgia"/>
+          <w:sz w:val="24"/>
+          <w:szCs w:val="24"/>
+        </w:rPr>
+      </w:pPr>
+    </w:p>
+    <w:p>
+      <w:pPr>
+        <w:pStyle w:val="NoSpacing"/>
+        <w:rPr>
+          <w:rFonts w:ascii="Georgia" w:hAnsi="Georgia"/>
+          <w:b/>
+          <w:bCs/>
+          <w:sz w:val="28"/>
+          <w:szCs w:val="28"/>
+        </w:rPr>
+      </w:pPr>
+    </w:p>
+    <w:p>
+      <w:pPr>
+        <w:pStyle w:val="NoSpacing"/>
         <w:rPr>
           <w:rFonts w:ascii="Georgia" w:hAnsi="Georgia"/>
           <w:b/>
@@ -229,453 +623,8 @@
           <w:szCs w:val="32"/>
           <w:u w:val="single"/>
         </w:rPr>
-        <w:t>Structure :</w:t>
-      </w:r>
-      <w:proofErr w:type="gramEnd"/>
-    </w:p>
-    <w:p>
-      <w:pPr>
-        <w:pStyle w:val="NoSpacing"/>
-        <w:rPr>
-          <w:rFonts w:ascii="Georgia" w:hAnsi="Georgia"/>
-          <w:sz w:val="24"/>
-          <w:szCs w:val="24"/>
-        </w:rPr>
-      </w:pPr>
-    </w:p>
-    <w:p>
-      <w:pPr>
-        <w:pStyle w:val="NoSpacing"/>
-        <w:rPr>
-          <w:rFonts w:ascii="Georgia" w:hAnsi="Georgia"/>
-          <w:sz w:val="24"/>
-          <w:szCs w:val="24"/>
-        </w:rPr>
-      </w:pPr>
-      <w:r>
-        <w:rPr>
-          <w:rFonts w:ascii="Georgia" w:hAnsi="Georgia"/>
-          <w:sz w:val="24"/>
-          <w:szCs w:val="24"/>
-        </w:rPr>
-        <w:t xml:space="preserve">&lt;!DOCTYPE </w:t>
-      </w:r>
-      <w:proofErr w:type="gramStart"/>
-      <w:r>
-        <w:rPr>
-          <w:rFonts w:ascii="Georgia" w:hAnsi="Georgia"/>
-          <w:sz w:val="24"/>
-          <w:szCs w:val="24"/>
-        </w:rPr>
-        <w:t>=  html</w:t>
-      </w:r>
-      <w:proofErr w:type="gramEnd"/>
-      <w:r>
-        <w:rPr>
-          <w:rFonts w:ascii="Georgia" w:hAnsi="Georgia"/>
-          <w:sz w:val="24"/>
-          <w:szCs w:val="24"/>
-        </w:rPr>
-        <w:t xml:space="preserve">&gt;   </w:t>
-      </w:r>
-      <w:r>
-        <w:rPr>
-          <w:rFonts w:ascii="Georgia" w:hAnsi="Georgia"/>
-          <w:i/>
-          <w:iCs/>
-        </w:rPr>
-        <w:t># For implying the web browser about document type</w:t>
-      </w:r>
-    </w:p>
-    <w:p>
-      <w:pPr>
-        <w:pStyle w:val="NoSpacing"/>
-        <w:rPr>
-          <w:rFonts w:ascii="Georgia" w:hAnsi="Georgia"/>
-          <w:sz w:val="24"/>
-          <w:szCs w:val="24"/>
-        </w:rPr>
-      </w:pPr>
-    </w:p>
-    <w:p>
-      <w:pPr>
-        <w:pStyle w:val="NoSpacing"/>
-        <w:rPr>
-          <w:rFonts w:ascii="Georgia" w:hAnsi="Georgia"/>
-          <w:sz w:val="24"/>
-          <w:szCs w:val="24"/>
-        </w:rPr>
-      </w:pPr>
-      <w:r>
-        <w:rPr>
-          <w:rFonts w:ascii="Georgia" w:hAnsi="Georgia"/>
-          <w:sz w:val="24"/>
-          <w:szCs w:val="24"/>
-        </w:rPr>
-        <w:t>&lt;html&gt;</w:t>
-      </w:r>
-    </w:p>
-    <w:p>
-      <w:pPr>
-        <w:pStyle w:val="NoSpacing"/>
-        <w:rPr>
-          <w:rFonts w:ascii="Georgia" w:hAnsi="Georgia"/>
-          <w:sz w:val="24"/>
-          <w:szCs w:val="24"/>
-        </w:rPr>
-      </w:pPr>
-    </w:p>
-    <w:p>
-      <w:pPr>
-        <w:pStyle w:val="NoSpacing"/>
-        <w:rPr>
-          <w:rFonts w:ascii="Georgia" w:hAnsi="Georgia"/>
-          <w:sz w:val="24"/>
-          <w:szCs w:val="24"/>
-        </w:rPr>
-      </w:pPr>
-      <w:r>
-        <w:rPr>
-          <w:rFonts w:ascii="Georgia" w:hAnsi="Georgia"/>
-          <w:sz w:val="24"/>
-          <w:szCs w:val="24"/>
-        </w:rPr>
-        <w:t xml:space="preserve">    &lt;head&gt;</w:t>
-      </w:r>
-    </w:p>
-    <w:p>
-      <w:pPr>
-        <w:pStyle w:val="NoSpacing"/>
-        <w:rPr>
-          <w:rFonts w:ascii="Georgia" w:hAnsi="Georgia"/>
-          <w:sz w:val="24"/>
-          <w:szCs w:val="24"/>
-        </w:rPr>
-      </w:pPr>
-    </w:p>
-    <w:p>
-      <w:pPr>
-        <w:pStyle w:val="NoSpacing"/>
-        <w:rPr>
-          <w:rFonts w:ascii="Georgia" w:hAnsi="Georgia"/>
-          <w:sz w:val="24"/>
-          <w:szCs w:val="24"/>
-        </w:rPr>
-      </w:pPr>
-      <w:r>
-        <w:rPr>
-          <w:rFonts w:ascii="Georgia" w:hAnsi="Georgia"/>
-          <w:sz w:val="24"/>
-          <w:szCs w:val="24"/>
-        </w:rPr>
-        <w:t xml:space="preserve">        (</w:t>
-      </w:r>
-      <w:proofErr w:type="gramStart"/>
-      <w:r>
-        <w:rPr>
-          <w:rFonts w:ascii="Georgia" w:hAnsi="Georgia"/>
-          <w:sz w:val="24"/>
-          <w:szCs w:val="24"/>
-        </w:rPr>
-        <w:t>Metadata :</w:t>
-      </w:r>
-      <w:proofErr w:type="gramEnd"/>
-      <w:r>
-        <w:rPr>
-          <w:rFonts w:ascii="Georgia" w:hAnsi="Georgia"/>
-          <w:sz w:val="24"/>
-          <w:szCs w:val="24"/>
-        </w:rPr>
-        <w:t xml:space="preserve"> Data about data)</w:t>
-      </w:r>
-    </w:p>
-    <w:p>
-      <w:pPr>
-        <w:pStyle w:val="NoSpacing"/>
-        <w:rPr>
-          <w:rFonts w:ascii="Georgia" w:hAnsi="Georgia"/>
-          <w:sz w:val="24"/>
-          <w:szCs w:val="24"/>
-        </w:rPr>
-      </w:pPr>
-    </w:p>
-    <w:p>
-      <w:pPr>
-        <w:pStyle w:val="NoSpacing"/>
-        <w:ind w:left="468"/>
-        <w:rPr>
-          <w:rFonts w:ascii="Georgia" w:hAnsi="Georgia"/>
-          <w:sz w:val="24"/>
-          <w:szCs w:val="24"/>
-        </w:rPr>
-      </w:pPr>
-      <w:r>
-        <w:rPr>
-          <w:rFonts w:ascii="Georgia" w:hAnsi="Georgia"/>
-          <w:sz w:val="24"/>
-          <w:szCs w:val="24"/>
-        </w:rPr>
-        <w:t xml:space="preserve">- The </w:t>
-      </w:r>
-      <w:proofErr w:type="spellStart"/>
-      <w:r>
-        <w:rPr>
-          <w:rFonts w:ascii="Georgia" w:hAnsi="Georgia"/>
-          <w:sz w:val="24"/>
-          <w:szCs w:val="24"/>
-        </w:rPr>
-        <w:t>containts</w:t>
-      </w:r>
-      <w:proofErr w:type="spellEnd"/>
-      <w:r>
-        <w:rPr>
-          <w:rFonts w:ascii="Georgia" w:hAnsi="Georgia"/>
-          <w:sz w:val="24"/>
-          <w:szCs w:val="24"/>
-        </w:rPr>
-        <w:t xml:space="preserve"> of head is the collection of information on what to do with data inside body.</w:t>
-      </w:r>
-    </w:p>
-    <w:p>
-      <w:pPr>
-        <w:pStyle w:val="NoSpacing"/>
-        <w:ind w:left="468"/>
-        <w:rPr>
-          <w:rFonts w:ascii="Georgia" w:hAnsi="Georgia"/>
-          <w:sz w:val="24"/>
-          <w:szCs w:val="24"/>
-        </w:rPr>
-      </w:pPr>
-      <w:r>
-        <w:rPr>
-          <w:rFonts w:ascii="Georgia" w:hAnsi="Georgia"/>
-          <w:sz w:val="24"/>
-          <w:szCs w:val="24"/>
-        </w:rPr>
-        <w:t xml:space="preserve">- All </w:t>
-      </w:r>
-      <w:proofErr w:type="spellStart"/>
-      <w:r>
-        <w:rPr>
-          <w:rFonts w:ascii="Georgia" w:hAnsi="Georgia"/>
-          <w:sz w:val="24"/>
-          <w:szCs w:val="24"/>
-        </w:rPr>
-        <w:t>css</w:t>
-      </w:r>
-      <w:proofErr w:type="spellEnd"/>
-      <w:r>
-        <w:rPr>
-          <w:rFonts w:ascii="Georgia" w:hAnsi="Georgia"/>
-          <w:sz w:val="24"/>
-          <w:szCs w:val="24"/>
-        </w:rPr>
-        <w:t xml:space="preserve"> stuffs and other operations need to be performed by browser are written here.</w:t>
-      </w:r>
-    </w:p>
-    <w:p>
-      <w:pPr>
-        <w:pStyle w:val="NoSpacing"/>
-        <w:rPr>
-          <w:rFonts w:ascii="Georgia" w:hAnsi="Georgia"/>
-          <w:sz w:val="24"/>
-          <w:szCs w:val="24"/>
-        </w:rPr>
-      </w:pPr>
-    </w:p>
-    <w:p>
-      <w:pPr>
-        <w:pStyle w:val="NoSpacing"/>
-        <w:rPr>
-          <w:rFonts w:ascii="Georgia" w:hAnsi="Georgia"/>
-          <w:sz w:val="24"/>
-          <w:szCs w:val="24"/>
-        </w:rPr>
-      </w:pPr>
-      <w:r>
-        <w:rPr>
-          <w:rFonts w:ascii="Georgia" w:hAnsi="Georgia"/>
-          <w:sz w:val="24"/>
-          <w:szCs w:val="24"/>
-        </w:rPr>
-        <w:t xml:space="preserve">    &lt;/head&gt;</w:t>
-      </w:r>
-    </w:p>
-    <w:p>
-      <w:pPr>
-        <w:pStyle w:val="NoSpacing"/>
-        <w:rPr>
-          <w:rFonts w:ascii="Georgia" w:hAnsi="Georgia"/>
-          <w:sz w:val="24"/>
-          <w:szCs w:val="24"/>
-        </w:rPr>
-      </w:pPr>
-    </w:p>
-    <w:p>
-      <w:pPr>
-        <w:pStyle w:val="NoSpacing"/>
-        <w:rPr>
-          <w:rFonts w:ascii="Georgia" w:hAnsi="Georgia"/>
-          <w:sz w:val="24"/>
-          <w:szCs w:val="24"/>
-        </w:rPr>
-      </w:pPr>
-    </w:p>
-    <w:p>
-      <w:pPr>
-        <w:pStyle w:val="NoSpacing"/>
-        <w:rPr>
-          <w:rFonts w:ascii="Georgia" w:hAnsi="Georgia"/>
-          <w:sz w:val="24"/>
-          <w:szCs w:val="24"/>
-        </w:rPr>
-      </w:pPr>
-      <w:r>
-        <w:rPr>
-          <w:rFonts w:ascii="Georgia" w:hAnsi="Georgia"/>
-          <w:sz w:val="24"/>
-          <w:szCs w:val="24"/>
-        </w:rPr>
-        <w:t xml:space="preserve">    &lt;body&gt;</w:t>
-      </w:r>
-    </w:p>
-    <w:p>
-      <w:pPr>
-        <w:pStyle w:val="NoSpacing"/>
-        <w:rPr>
-          <w:rFonts w:ascii="Georgia" w:hAnsi="Georgia"/>
-          <w:sz w:val="24"/>
-          <w:szCs w:val="24"/>
-        </w:rPr>
-      </w:pPr>
-    </w:p>
-    <w:p>
-      <w:pPr>
-        <w:pStyle w:val="NoSpacing"/>
-        <w:rPr>
-          <w:rFonts w:ascii="Georgia" w:hAnsi="Georgia"/>
-          <w:sz w:val="24"/>
-          <w:szCs w:val="24"/>
-        </w:rPr>
-      </w:pPr>
-      <w:r>
-        <w:rPr>
-          <w:rFonts w:ascii="Georgia" w:hAnsi="Georgia"/>
-          <w:sz w:val="24"/>
-          <w:szCs w:val="24"/>
-        </w:rPr>
-        <w:t xml:space="preserve">        - The actual </w:t>
-      </w:r>
-      <w:proofErr w:type="spellStart"/>
-      <w:r>
-        <w:rPr>
-          <w:rFonts w:ascii="Georgia" w:hAnsi="Georgia"/>
-          <w:sz w:val="24"/>
-          <w:szCs w:val="24"/>
-        </w:rPr>
-        <w:t>displayble</w:t>
-      </w:r>
-      <w:proofErr w:type="spellEnd"/>
-      <w:r>
-        <w:rPr>
-          <w:rFonts w:ascii="Georgia" w:hAnsi="Georgia"/>
-          <w:sz w:val="24"/>
-          <w:szCs w:val="24"/>
-        </w:rPr>
-        <w:t xml:space="preserve"> information is written here.</w:t>
-      </w:r>
-    </w:p>
-    <w:p>
-      <w:pPr>
-        <w:pStyle w:val="NoSpacing"/>
-        <w:rPr>
-          <w:rFonts w:ascii="Georgia" w:hAnsi="Georgia"/>
-          <w:sz w:val="24"/>
-          <w:szCs w:val="24"/>
-        </w:rPr>
-      </w:pPr>
-    </w:p>
-    <w:p>
-      <w:pPr>
-        <w:pStyle w:val="NoSpacing"/>
-        <w:rPr>
-          <w:rFonts w:ascii="Georgia" w:hAnsi="Georgia"/>
-          <w:sz w:val="24"/>
-          <w:szCs w:val="24"/>
-        </w:rPr>
-      </w:pPr>
-      <w:r>
-        <w:rPr>
-          <w:rFonts w:ascii="Georgia" w:hAnsi="Georgia"/>
-          <w:sz w:val="24"/>
-          <w:szCs w:val="24"/>
-        </w:rPr>
-        <w:t xml:space="preserve">    &lt;/body&gt;</w:t>
-      </w:r>
-    </w:p>
-    <w:p>
-      <w:pPr>
-        <w:pStyle w:val="NoSpacing"/>
-        <w:rPr>
-          <w:rFonts w:ascii="Georgia" w:hAnsi="Georgia"/>
-          <w:sz w:val="24"/>
-          <w:szCs w:val="24"/>
-        </w:rPr>
-      </w:pPr>
-    </w:p>
-    <w:p>
-      <w:pPr>
-        <w:pStyle w:val="NoSpacing"/>
-        <w:rPr>
-          <w:rFonts w:ascii="Georgia" w:hAnsi="Georgia"/>
-          <w:sz w:val="24"/>
-          <w:szCs w:val="24"/>
-        </w:rPr>
-      </w:pPr>
-    </w:p>
-    <w:p>
-      <w:pPr>
-        <w:pStyle w:val="NoSpacing"/>
-        <w:rPr>
-          <w:rFonts w:ascii="Georgia" w:hAnsi="Georgia"/>
-          <w:sz w:val="24"/>
-          <w:szCs w:val="24"/>
-        </w:rPr>
-      </w:pPr>
-      <w:r>
-        <w:rPr>
-          <w:rFonts w:ascii="Georgia" w:hAnsi="Georgia"/>
-          <w:sz w:val="24"/>
-          <w:szCs w:val="24"/>
-        </w:rPr>
-        <w:t>&lt;/html&gt;</w:t>
-      </w:r>
-    </w:p>
-    <w:p>
-      <w:pPr>
-        <w:pStyle w:val="NoSpacing"/>
-        <w:rPr>
-          <w:rFonts w:ascii="Georgia" w:hAnsi="Georgia"/>
-          <w:sz w:val="24"/>
-          <w:szCs w:val="24"/>
-        </w:rPr>
-      </w:pPr>
-    </w:p>
-    <w:p>
-      <w:pPr>
-        <w:pStyle w:val="NoSpacing"/>
-        <w:rPr>
-          <w:rFonts w:ascii="Georgia" w:hAnsi="Georgia"/>
-          <w:b/>
-          <w:bCs/>
-          <w:sz w:val="28"/>
-          <w:szCs w:val="28"/>
-        </w:rPr>
-      </w:pPr>
-    </w:p>
-    <w:p>
-      <w:pPr>
-        <w:pStyle w:val="NoSpacing"/>
+      </w:pPr>
+      <w:r>
         <w:rPr>
           <w:rFonts w:ascii="Georgia" w:hAnsi="Georgia"/>
           <w:b/>
@@ -684,9 +633,116 @@
           <w:szCs w:val="32"/>
           <w:u w:val="single"/>
         </w:rPr>
-      </w:pPr>
-      <w:proofErr w:type="gramStart"/>
-      <w:r>
+        <w:t>DOCTYPE :</w:t>
+      </w:r>
+    </w:p>
+    <w:p>
+      <w:pPr>
+        <w:pStyle w:val="NoSpacing"/>
+        <w:rPr>
+          <w:rFonts w:ascii="Georgia" w:hAnsi="Georgia"/>
+          <w:sz w:val="24"/>
+          <w:szCs w:val="24"/>
+        </w:rPr>
+      </w:pPr>
+    </w:p>
+    <w:p>
+      <w:pPr>
+        <w:pStyle w:val="NoSpacing"/>
+        <w:numPr>
+          <w:ilvl w:val="0"/>
+          <w:numId w:val="1"/>
+        </w:numPr>
+        <w:rPr>
+          <w:rFonts w:ascii="Georgia" w:hAnsi="Georgia"/>
+          <w:sz w:val="24"/>
+          <w:szCs w:val="24"/>
+        </w:rPr>
+      </w:pPr>
+      <w:r>
+        <w:rPr>
+          <w:rFonts w:ascii="Georgia" w:hAnsi="Georgia"/>
+          <w:sz w:val="24"/>
+          <w:szCs w:val="24"/>
+        </w:rPr>
+        <w:t xml:space="preserve">Provides Web Browser the information on the type of document such that it can import libraries beforehand. Otherwise it reads the whole document and then </w:t>
+      </w:r>
+      <w:r>
+        <w:rPr>
+          <w:rFonts w:ascii="Georgia" w:hAnsi="Georgia"/>
+          <w:sz w:val="24"/>
+          <w:szCs w:val="24"/>
+        </w:rPr>
+        <w:t>determines the type of document, which is a waste of time.</w:t>
+      </w:r>
+    </w:p>
+    <w:p>
+      <w:pPr>
+        <w:pStyle w:val="NoSpacing"/>
+        <w:numPr>
+          <w:ilvl w:val="0"/>
+          <w:numId w:val="1"/>
+        </w:numPr>
+        <w:rPr>
+          <w:rFonts w:ascii="Georgia" w:hAnsi="Georgia"/>
+          <w:sz w:val="24"/>
+          <w:szCs w:val="24"/>
+        </w:rPr>
+      </w:pPr>
+      <w:r>
+        <w:rPr>
+          <w:rFonts w:ascii="Georgia" w:hAnsi="Georgia"/>
+          <w:sz w:val="24"/>
+          <w:szCs w:val="24"/>
+        </w:rPr>
+        <w:t>It is a good way of documenting the type of file for other users.</w:t>
+      </w:r>
+    </w:p>
+    <w:p>
+      <w:pPr>
+        <w:pStyle w:val="NoSpacing"/>
+        <w:numPr>
+          <w:ilvl w:val="0"/>
+          <w:numId w:val="1"/>
+        </w:numPr>
+        <w:rPr>
+          <w:rFonts w:ascii="Georgia" w:hAnsi="Georgia"/>
+          <w:sz w:val="24"/>
+          <w:szCs w:val="24"/>
+        </w:rPr>
+      </w:pPr>
+      <w:r>
+        <w:rPr>
+          <w:rFonts w:ascii="Georgia" w:hAnsi="Georgia"/>
+          <w:sz w:val="24"/>
+          <w:szCs w:val="24"/>
+        </w:rPr>
+        <w:t>The type of DOCTYPE notation also provides other user the information on the version of HTML used.</w:t>
+      </w:r>
+    </w:p>
+    <w:p>
+      <w:pPr>
+        <w:pStyle w:val="NoSpacing"/>
+        <w:rPr>
+          <w:rFonts w:ascii="Georgia" w:hAnsi="Georgia"/>
+          <w:sz w:val="24"/>
+          <w:szCs w:val="24"/>
+        </w:rPr>
+      </w:pPr>
+    </w:p>
+    <w:p>
+      <w:pPr>
+        <w:pStyle w:val="NoSpacing"/>
+        <w:rPr>
+          <w:rFonts w:ascii="Georgia" w:hAnsi="Georgia"/>
+          <w:sz w:val="24"/>
+          <w:szCs w:val="24"/>
+        </w:rPr>
+      </w:pPr>
+    </w:p>
+    <w:p>
+      <w:pPr>
+        <w:pStyle w:val="NoSpacing"/>
         <w:rPr>
           <w:rFonts w:ascii="Georgia" w:hAnsi="Georgia"/>
           <w:b/>
@@ -695,135 +751,8 @@
           <w:szCs w:val="32"/>
           <w:u w:val="single"/>
         </w:rPr>
-        <w:t>DOCTYPE :</w:t>
-      </w:r>
-      <w:proofErr w:type="gramEnd"/>
-    </w:p>
-    <w:p>
-      <w:pPr>
-        <w:pStyle w:val="NoSpacing"/>
-        <w:rPr>
-          <w:rFonts w:ascii="Georgia" w:hAnsi="Georgia"/>
-          <w:sz w:val="24"/>
-          <w:szCs w:val="24"/>
-        </w:rPr>
-      </w:pPr>
-    </w:p>
-    <w:p>
-      <w:pPr>
-        <w:pStyle w:val="NoSpacing"/>
-        <w:numPr>
-          <w:ilvl w:val="0"/>
-          <w:numId w:val="1"/>
-        </w:numPr>
-        <w:rPr>
-          <w:rFonts w:ascii="Georgia" w:hAnsi="Georgia"/>
-          <w:sz w:val="24"/>
-          <w:szCs w:val="24"/>
-        </w:rPr>
-      </w:pPr>
-      <w:r>
-        <w:rPr>
-          <w:rFonts w:ascii="Georgia" w:hAnsi="Georgia"/>
-          <w:sz w:val="24"/>
-          <w:szCs w:val="24"/>
-        </w:rPr>
-        <w:t xml:space="preserve">Provides Web Browser the information on the type of document such that it can import libraries beforehand. </w:t>
-      </w:r>
-      <w:proofErr w:type="gramStart"/>
-      <w:r>
-        <w:rPr>
-          <w:rFonts w:ascii="Georgia" w:hAnsi="Georgia"/>
-          <w:sz w:val="24"/>
-          <w:szCs w:val="24"/>
-        </w:rPr>
-        <w:t>Otherwise</w:t>
-      </w:r>
-      <w:proofErr w:type="gramEnd"/>
-      <w:r>
-        <w:rPr>
-          <w:rFonts w:ascii="Georgia" w:hAnsi="Georgia"/>
-          <w:sz w:val="24"/>
-          <w:szCs w:val="24"/>
-        </w:rPr>
-        <w:t xml:space="preserve"> it reads the whole document and then </w:t>
-      </w:r>
-      <w:r>
-        <w:rPr>
-          <w:rFonts w:ascii="Georgia" w:hAnsi="Georgia"/>
-          <w:sz w:val="24"/>
-          <w:szCs w:val="24"/>
-        </w:rPr>
-        <w:t>determines the type of document, which is a waste of time.</w:t>
-      </w:r>
-    </w:p>
-    <w:p>
-      <w:pPr>
-        <w:pStyle w:val="NoSpacing"/>
-        <w:numPr>
-          <w:ilvl w:val="0"/>
-          <w:numId w:val="1"/>
-        </w:numPr>
-        <w:rPr>
-          <w:rFonts w:ascii="Georgia" w:hAnsi="Georgia"/>
-          <w:sz w:val="24"/>
-          <w:szCs w:val="24"/>
-        </w:rPr>
-      </w:pPr>
-      <w:r>
-        <w:rPr>
-          <w:rFonts w:ascii="Georgia" w:hAnsi="Georgia"/>
-          <w:sz w:val="24"/>
-          <w:szCs w:val="24"/>
-        </w:rPr>
-        <w:t>It is a good way of documenting the type of file for other users.</w:t>
-      </w:r>
-    </w:p>
-    <w:p>
-      <w:pPr>
-        <w:pStyle w:val="NoSpacing"/>
-        <w:numPr>
-          <w:ilvl w:val="0"/>
-          <w:numId w:val="1"/>
-        </w:numPr>
-        <w:rPr>
-          <w:rFonts w:ascii="Georgia" w:hAnsi="Georgia"/>
-          <w:sz w:val="24"/>
-          <w:szCs w:val="24"/>
-        </w:rPr>
-      </w:pPr>
-      <w:r>
-        <w:rPr>
-          <w:rFonts w:ascii="Georgia" w:hAnsi="Georgia"/>
-          <w:sz w:val="24"/>
-          <w:szCs w:val="24"/>
-        </w:rPr>
-        <w:t>The type of DOCTYPE notation also provides other user the information on the version of HTML used.</w:t>
-      </w:r>
-    </w:p>
-    <w:p>
-      <w:pPr>
-        <w:pStyle w:val="NoSpacing"/>
-        <w:rPr>
-          <w:rFonts w:ascii="Georgia" w:hAnsi="Georgia"/>
-          <w:sz w:val="24"/>
-          <w:szCs w:val="24"/>
-        </w:rPr>
-      </w:pPr>
-    </w:p>
-    <w:p>
-      <w:pPr>
-        <w:pStyle w:val="NoSpacing"/>
-        <w:rPr>
-          <w:rFonts w:ascii="Georgia" w:hAnsi="Georgia"/>
-          <w:sz w:val="24"/>
-          <w:szCs w:val="24"/>
-        </w:rPr>
-      </w:pPr>
-    </w:p>
-    <w:p>
-      <w:pPr>
-        <w:pStyle w:val="NoSpacing"/>
+      </w:pPr>
+      <w:r>
         <w:rPr>
           <w:rFonts w:ascii="Georgia" w:hAnsi="Georgia"/>
           <w:b/>
@@ -832,32 +761,9 @@
           <w:szCs w:val="32"/>
           <w:u w:val="single"/>
         </w:rPr>
-      </w:pPr>
-      <w:r>
-        <w:rPr>
-          <w:rFonts w:ascii="Georgia" w:hAnsi="Georgia"/>
-          <w:b/>
-          <w:bCs/>
-          <w:sz w:val="32"/>
-          <w:szCs w:val="32"/>
-          <w:u w:val="single"/>
-        </w:rPr>
         <w:lastRenderedPageBreak/>
-        <w:t xml:space="preserve">Elements &amp; </w:t>
-      </w:r>
-      <w:proofErr w:type="gramStart"/>
-      <w:r>
-        <w:rPr>
-          <w:rFonts w:ascii="Georgia" w:hAnsi="Georgia"/>
-          <w:b/>
-          <w:bCs/>
-          <w:sz w:val="32"/>
-          <w:szCs w:val="32"/>
-          <w:u w:val="single"/>
-        </w:rPr>
-        <w:t>Attributes :</w:t>
-      </w:r>
-      <w:proofErr w:type="gramEnd"/>
+        <w:t>Elements &amp; Attributes :</w:t>
+      </w:r>
     </w:p>
     <w:p>
       <w:pPr>
@@ -880,7 +786,6 @@
           <w:szCs w:val="24"/>
         </w:rPr>
       </w:pPr>
-      <w:proofErr w:type="gramStart"/>
       <w:r>
         <w:rPr>
           <w:rFonts w:ascii="Georgia" w:hAnsi="Georgia"/>
@@ -903,9 +808,42 @@
           <w:sz w:val="28"/>
           <w:szCs w:val="28"/>
         </w:rPr>
-        <w:t>:</w:t>
-      </w:r>
-      <w:proofErr w:type="gramEnd"/>
+        <w:t>: -</w:t>
+      </w:r>
+      <w:r>
+        <w:rPr>
+          <w:rFonts w:ascii="Georgia" w:hAnsi="Georgia"/>
+          <w:sz w:val="28"/>
+          <w:szCs w:val="28"/>
+        </w:rPr>
+        <w:t xml:space="preserve"> </w:t>
+      </w:r>
+      <w:r>
+        <w:rPr>
+          <w:rFonts w:ascii="Georgia" w:hAnsi="Georgia"/>
+          <w:sz w:val="24"/>
+          <w:szCs w:val="24"/>
+        </w:rPr>
+        <w:t xml:space="preserve">Every </w:t>
+      </w:r>
+      <w:r>
+        <w:rPr>
+          <w:rFonts w:ascii="Georgia" w:hAnsi="Georgia"/>
+          <w:sz w:val="24"/>
+          <w:szCs w:val="24"/>
+        </w:rPr>
+        <w:t>single displayable entity in the body of a webpage.</w:t>
+      </w:r>
+    </w:p>
+    <w:p>
+      <w:pPr>
+        <w:pStyle w:val="NoSpacing"/>
+        <w:rPr>
+          <w:rFonts w:ascii="Georgia" w:hAnsi="Georgia"/>
+          <w:sz w:val="24"/>
+          <w:szCs w:val="24"/>
+        </w:rPr>
+      </w:pPr>
       <w:r>
         <w:rPr>
           <w:rFonts w:ascii="Georgia" w:hAnsi="Georgia"/>
@@ -916,43 +854,8 @@
           <w:sz w:val="28"/>
           <w:szCs w:val="28"/>
         </w:rPr>
-        <w:t xml:space="preserve"> -</w:t>
-      </w:r>
-      <w:r>
-        <w:rPr>
-          <w:rFonts w:ascii="Georgia" w:hAnsi="Georgia"/>
-          <w:sz w:val="28"/>
-          <w:szCs w:val="28"/>
-        </w:rPr>
-        <w:t xml:space="preserve"> </w:t>
-      </w:r>
-      <w:r>
-        <w:rPr>
-          <w:rFonts w:ascii="Georgia" w:hAnsi="Georgia"/>
-          <w:sz w:val="24"/>
-          <w:szCs w:val="24"/>
-        </w:rPr>
-        <w:t xml:space="preserve">Every </w:t>
-      </w:r>
-      <w:r>
-        <w:rPr>
-          <w:rFonts w:ascii="Georgia" w:hAnsi="Georgia"/>
-          <w:sz w:val="24"/>
-          <w:szCs w:val="24"/>
-        </w:rPr>
-        <w:t>single displayable entity in the body of a webpage.</w:t>
-      </w:r>
-    </w:p>
-    <w:p>
-      <w:pPr>
-        <w:pStyle w:val="NoSpacing"/>
-        <w:rPr>
-          <w:rFonts w:ascii="Georgia" w:hAnsi="Georgia"/>
-          <w:sz w:val="24"/>
-          <w:szCs w:val="24"/>
-        </w:rPr>
-      </w:pPr>
-      <w:proofErr w:type="gramStart"/>
+        <w:t>Attributes</w:t>
+      </w:r>
       <w:r>
         <w:rPr>
           <w:rFonts w:ascii="Georgia" w:hAnsi="Georgia"/>
@@ -963,7 +866,7 @@
           <w:sz w:val="28"/>
           <w:szCs w:val="28"/>
         </w:rPr>
-        <w:t>Attributes</w:t>
+        <w:t xml:space="preserve"> </w:t>
       </w:r>
       <w:r>
         <w:rPr>
@@ -975,39 +878,14 @@
           <w:sz w:val="28"/>
           <w:szCs w:val="28"/>
         </w:rPr>
-        <w:t xml:space="preserve"> </w:t>
-      </w:r>
-      <w:r>
-        <w:rPr>
-          <w:rFonts w:ascii="Georgia" w:hAnsi="Georgia"/>
-          <w:b/>
-          <w:bCs/>
-          <w:i/>
-          <w:iCs/>
+        <w:t>: -</w:t>
+      </w:r>
+      <w:r>
+        <w:rPr>
+          <w:rFonts w:ascii="Georgia" w:hAnsi="Georgia"/>
           <w:sz w:val="28"/>
           <w:szCs w:val="28"/>
         </w:rPr>
-        <w:t>:</w:t>
-      </w:r>
-      <w:proofErr w:type="gramEnd"/>
-      <w:r>
-        <w:rPr>
-          <w:rFonts w:ascii="Georgia" w:hAnsi="Georgia"/>
-          <w:b/>
-          <w:bCs/>
-          <w:i/>
-          <w:iCs/>
-          <w:sz w:val="28"/>
-          <w:szCs w:val="28"/>
-        </w:rPr>
-        <w:t xml:space="preserve"> -</w:t>
-      </w:r>
-      <w:r>
-        <w:rPr>
-          <w:rFonts w:ascii="Georgia" w:hAnsi="Georgia"/>
-          <w:sz w:val="28"/>
-          <w:szCs w:val="28"/>
-        </w:rPr>
         <w:t xml:space="preserve"> </w:t>
       </w:r>
       <w:r>
@@ -1066,7 +944,6 @@
           <w:szCs w:val="24"/>
         </w:rPr>
       </w:pPr>
-      <w:proofErr w:type="gramStart"/>
       <w:r>
         <w:rPr>
           <w:rFonts w:ascii="Georgia" w:hAnsi="Georgia"/>
@@ -1075,7 +952,6 @@
         </w:rPr>
         <w:t>Example :</w:t>
       </w:r>
-      <w:proofErr w:type="gramEnd"/>
       <w:r>
         <w:rPr>
           <w:rFonts w:ascii="Georgia" w:hAnsi="Georgia"/>
@@ -1136,89 +1012,7 @@
           <w:sz w:val="24"/>
           <w:szCs w:val="24"/>
         </w:rPr>
-        <w:t xml:space="preserve">   attribute1 = value</w:t>
-      </w:r>
-      <w:proofErr w:type="gramStart"/>
-      <w:r>
-        <w:rPr>
-          <w:rFonts w:ascii="Georgia" w:hAnsi="Georgia"/>
-          <w:sz w:val="24"/>
-          <w:szCs w:val="24"/>
-        </w:rPr>
-        <w:t>1  ,</w:t>
-      </w:r>
-      <w:proofErr w:type="gramEnd"/>
-      <w:r>
-        <w:rPr>
-          <w:rFonts w:ascii="Georgia" w:hAnsi="Georgia"/>
-          <w:sz w:val="24"/>
-          <w:szCs w:val="24"/>
-        </w:rPr>
-        <w:t xml:space="preserve"> </w:t>
-      </w:r>
-      <w:r>
-        <w:rPr>
-          <w:rFonts w:ascii="Georgia" w:hAnsi="Georgia"/>
-          <w:sz w:val="24"/>
-          <w:szCs w:val="24"/>
-        </w:rPr>
-        <w:t>attribute</w:t>
-      </w:r>
-      <w:r>
-        <w:rPr>
-          <w:rFonts w:ascii="Georgia" w:hAnsi="Georgia"/>
-          <w:sz w:val="24"/>
-          <w:szCs w:val="24"/>
-        </w:rPr>
-        <w:t>2</w:t>
-      </w:r>
-      <w:r>
-        <w:rPr>
-          <w:rFonts w:ascii="Georgia" w:hAnsi="Georgia"/>
-          <w:sz w:val="24"/>
-          <w:szCs w:val="24"/>
-        </w:rPr>
-        <w:t xml:space="preserve"> = value</w:t>
-      </w:r>
-      <w:r>
-        <w:rPr>
-          <w:rFonts w:ascii="Georgia" w:hAnsi="Georgia"/>
-          <w:sz w:val="24"/>
-          <w:szCs w:val="24"/>
-        </w:rPr>
-        <w:t xml:space="preserve">2  , </w:t>
-      </w:r>
-      <w:r>
-        <w:rPr>
-          <w:rFonts w:ascii="Georgia" w:hAnsi="Georgia"/>
-          <w:sz w:val="24"/>
-          <w:szCs w:val="24"/>
-        </w:rPr>
-        <w:t>attribute</w:t>
-      </w:r>
-      <w:r>
-        <w:rPr>
-          <w:rFonts w:ascii="Georgia" w:hAnsi="Georgia"/>
-          <w:sz w:val="24"/>
-          <w:szCs w:val="24"/>
-        </w:rPr>
-        <w:t>3</w:t>
-      </w:r>
-      <w:r>
-        <w:rPr>
-          <w:rFonts w:ascii="Georgia" w:hAnsi="Georgia"/>
-          <w:sz w:val="24"/>
-          <w:szCs w:val="24"/>
-        </w:rPr>
-        <w:t xml:space="preserve"> = value</w:t>
-      </w:r>
-      <w:r>
-        <w:rPr>
-          <w:rFonts w:ascii="Georgia" w:hAnsi="Georgia"/>
-          <w:sz w:val="24"/>
-          <w:szCs w:val="24"/>
-        </w:rPr>
-        <w:t>3</w:t>
+        <w:t xml:space="preserve">   attribute1 = value1  , attribute2 = value2  , attribute3 = value3</w:t>
       </w:r>
       <w:r>
         <w:rPr>
@@ -1308,15 +1102,15 @@
           <w:sz w:val="24"/>
           <w:szCs w:val="24"/>
         </w:rPr>
-        <w:t xml:space="preserve"> </w:t>
-      </w:r>
-      <w:r>
-        <w:rPr>
-          <w:rFonts w:ascii="Georgia" w:hAnsi="Georgia"/>
-          <w:sz w:val="24"/>
-          <w:szCs w:val="24"/>
-        </w:rPr>
-        <w:t>&lt;</w:t>
+        <w:t xml:space="preserve"> &lt;</w:t>
+      </w:r>
+      <w:r>
+        <w:rPr>
+          <w:rFonts w:ascii="Georgia" w:hAnsi="Georgia"/>
+          <w:sz w:val="24"/>
+          <w:szCs w:val="24"/>
+        </w:rPr>
+        <w:t>\</w:t>
       </w:r>
       <w:proofErr w:type="spellStart"/>
       <w:r>
@@ -1366,23 +1160,13 @@
           <w:szCs w:val="24"/>
         </w:rPr>
       </w:pPr>
-      <w:proofErr w:type="gramStart"/>
-      <w:r>
-        <w:rPr>
-          <w:rFonts w:ascii="Georgia" w:hAnsi="Georgia"/>
-          <w:sz w:val="24"/>
-          <w:szCs w:val="24"/>
-        </w:rPr>
-        <w:t>Note :</w:t>
-      </w:r>
-      <w:proofErr w:type="gramEnd"/>
-      <w:r>
-        <w:rPr>
-          <w:rFonts w:ascii="Georgia" w:hAnsi="Georgia"/>
-          <w:sz w:val="24"/>
-          <w:szCs w:val="24"/>
-        </w:rPr>
-        <w:t xml:space="preserve"> Sometimes , the content comes in the form of attribute itself –</w:t>
+      <w:r>
+        <w:rPr>
+          <w:rFonts w:ascii="Georgia" w:hAnsi="Georgia"/>
+          <w:sz w:val="24"/>
+          <w:szCs w:val="24"/>
+        </w:rPr>
+        <w:t>Note : Sometimes , the content comes in the form of attribute itself –</w:t>
       </w:r>
     </w:p>
     <w:p>
@@ -1423,7 +1207,6 @@
         <w:t xml:space="preserve"> –   1. &lt;</w:t>
       </w:r>
       <w:proofErr w:type="spellStart"/>
-      <w:proofErr w:type="gramStart"/>
       <w:r>
         <w:rPr>
           <w:rFonts w:ascii="Georgia" w:hAnsi="Georgia"/>
@@ -1451,7 +1234,6 @@
         <w:t>src</w:t>
       </w:r>
       <w:proofErr w:type="spellEnd"/>
-      <w:proofErr w:type="gramEnd"/>
       <w:r>
         <w:rPr>
           <w:rFonts w:ascii="Georgia" w:hAnsi="Georgia"/>
@@ -1621,7 +1403,6 @@
           <w:u w:val="single"/>
         </w:rPr>
       </w:pPr>
-      <w:proofErr w:type="gramStart"/>
       <w:r>
         <w:rPr>
           <w:rFonts w:ascii="Georgia" w:hAnsi="Georgia"/>
@@ -1633,7 +1414,6 @@
         </w:rPr>
         <w:t>Comments :</w:t>
       </w:r>
-      <w:proofErr w:type="gramEnd"/>
     </w:p>
     <w:p>
       <w:pPr>
@@ -1685,23 +1465,13 @@
           <w:szCs w:val="24"/>
         </w:rPr>
       </w:pPr>
-      <w:proofErr w:type="gramStart"/>
-      <w:r>
-        <w:rPr>
-          <w:rFonts w:ascii="Georgia" w:hAnsi="Georgia"/>
-          <w:sz w:val="24"/>
-          <w:szCs w:val="24"/>
-        </w:rPr>
-        <w:t>Example :</w:t>
-      </w:r>
-      <w:proofErr w:type="gramEnd"/>
-      <w:r>
-        <w:rPr>
-          <w:rFonts w:ascii="Georgia" w:hAnsi="Georgia"/>
-          <w:sz w:val="24"/>
-          <w:szCs w:val="24"/>
-        </w:rPr>
-        <w:t xml:space="preserve"> &lt;</w:t>
+      <w:r>
+        <w:rPr>
+          <w:rFonts w:ascii="Georgia" w:hAnsi="Georgia"/>
+          <w:sz w:val="24"/>
+          <w:szCs w:val="24"/>
+        </w:rPr>
+        <w:t>Example : &lt;</w:t>
       </w:r>
       <w:r>
         <w:rPr>
@@ -1717,16 +1487,7 @@
           <w:sz w:val="24"/>
           <w:szCs w:val="24"/>
         </w:rPr>
-        <w:t xml:space="preserve">This is comment </w:t>
-      </w:r>
-      <w:proofErr w:type="gramStart"/>
-      <w:r>
-        <w:rPr>
-          <w:rFonts w:ascii="Georgia" w:hAnsi="Georgia"/>
-          <w:sz w:val="24"/>
-          <w:szCs w:val="24"/>
-        </w:rPr>
-        <w:t xml:space="preserve">syntax </w:t>
+        <w:t xml:space="preserve">This is comment syntax </w:t>
       </w:r>
       <w:r>
         <w:rPr>
@@ -1744,7 +1505,6 @@
         </w:rPr>
         <w:t>--</w:t>
       </w:r>
-      <w:proofErr w:type="gramEnd"/>
       <w:r>
         <w:rPr>
           <w:rFonts w:ascii="Georgia" w:hAnsi="Georgia"/>
@@ -1785,7 +1545,7 @@
 </file>
 
 <file path=word/numbering.xml><?xml version="1.0" encoding="utf-8"?>
-<w:numbering xmlns:wpc="http://schemas.microsoft.com/office/word/2010/wordprocessingCanvas" xmlns:cx="http://schemas.microsoft.com/office/drawing/2014/chartex" xmlns:cx1="http://schemas.microsoft.com/office/drawing/2015/9/8/chartex" xmlns:cx2="http://schemas.microsoft.com/office/drawing/2015/10/21/chartex" xmlns:cx3="http://schemas.microsoft.com/office/drawing/2016/5/9/chartex" xmlns:cx4="http://schemas.microsoft.com/office/drawing/2016/5/10/chartex" xmlns:cx5="http://schemas.microsoft.com/office/drawing/2016/5/11/chartex" xmlns:cx6="http://schemas.microsoft.com/office/drawing/2016/5/12/chartex" xmlns:cx7="http://schemas.microsoft.com/office/drawing/2016/5/13/chartex" xmlns:cx8="http://schemas.microsoft.com/office/drawing/2016/5/14/chartex" xmlns:mc="http://schemas.openxmlformats.org/markup-compatibility/2006" xmlns:aink="http://schemas.microsoft.com/office/drawing/2016/ink" xmlns:am3d="http://schemas.microsoft.com/office/drawing/2017/model3d" xmlns:o="urn:schemas-microsoft-com:office:office" xmlns:r="http://schemas.openxmlformats.org/officeDocument/2006/relationships" xmlns:m="http://schemas.openxmlformats.org/officeDocument/2006/math" xmlns:v="urn:schemas-microsoft-com:vml" xmlns:wp14="http://schemas.microsoft.com/office/word/2010/wordprocessingDrawing" xmlns:wp="http://schemas.openxmlformats.org/drawingml/2006/wordprocessingDrawing" xmlns:w10="urn:schemas-microsoft-com:office:word" xmlns:w="http://schemas.openxmlformats.org/wordprocessingml/2006/main" xmlns:w14="http://schemas.microsoft.com/office/word/2010/wordml" xmlns:w15="http://schemas.microsoft.com/office/word/2012/wordml" xmlns:w16cex="http://schemas.microsoft.com/office/word/2018/wordml/cex" xmlns:w16cid="http://schemas.microsoft.com/office/word/2016/wordml/cid" xmlns:w16="http://schemas.microsoft.com/office/word/2018/wordml" xmlns:w16sdtdh="http://schemas.microsoft.com/office/word/2020/wordml/sdtdatahash" xmlns:w16se="http://schemas.microsoft.com/office/word/2015/wordml/symex" xmlns:wpg="http://schemas.microsoft.com/office/word/2010/wordprocessingGroup" xmlns:wpi="http://schemas.microsoft.com/office/word/2010/wordprocessingInk" xmlns:wne="http://schemas.microsoft.com/office/word/2006/wordml" xmlns:wps="http://schemas.microsoft.com/office/word/2010/wordprocessingShape" mc:Ignorable="w14 w15 w16se w16cid w16 w16cex w16sdtdh wp14">
+<w:numbering xmlns:wpc="http://schemas.microsoft.com/office/word/2010/wordprocessingCanvas" xmlns:cx="http://schemas.microsoft.com/office/drawing/2014/chartex" xmlns:cx1="http://schemas.microsoft.com/office/drawing/2015/9/8/chartex" xmlns:cx2="http://schemas.microsoft.com/office/drawing/2015/10/21/chartex" xmlns:cx3="http://schemas.microsoft.com/office/drawing/2016/5/9/chartex" xmlns:cx4="http://schemas.microsoft.com/office/drawing/2016/5/10/chartex" xmlns:cx5="http://schemas.microsoft.com/office/drawing/2016/5/11/chartex" xmlns:cx6="http://schemas.microsoft.com/office/drawing/2016/5/12/chartex" xmlns:cx7="http://schemas.microsoft.com/office/drawing/2016/5/13/chartex" xmlns:cx8="http://schemas.microsoft.com/office/drawing/2016/5/14/chartex" xmlns:mc="http://schemas.openxmlformats.org/markup-compatibility/2006" xmlns:aink="http://schemas.microsoft.com/office/drawing/2016/ink" xmlns:am3d="http://schemas.microsoft.com/office/drawing/2017/model3d" xmlns:o="urn:schemas-microsoft-com:office:office" xmlns:oel="http://schemas.microsoft.com/office/2019/extlst" xmlns:r="http://schemas.openxmlformats.org/officeDocument/2006/relationships" xmlns:m="http://schemas.openxmlformats.org/officeDocument/2006/math" xmlns:v="urn:schemas-microsoft-com:vml" xmlns:wp14="http://schemas.microsoft.com/office/word/2010/wordprocessingDrawing" xmlns:wp="http://schemas.openxmlformats.org/drawingml/2006/wordprocessingDrawing" xmlns:w10="urn:schemas-microsoft-com:office:word" xmlns:w="http://schemas.openxmlformats.org/wordprocessingml/2006/main" xmlns:w14="http://schemas.microsoft.com/office/word/2010/wordml" xmlns:w15="http://schemas.microsoft.com/office/word/2012/wordml" xmlns:w16cex="http://schemas.microsoft.com/office/word/2018/wordml/cex" xmlns:w16cid="http://schemas.microsoft.com/office/word/2016/wordml/cid" xmlns:w16="http://schemas.microsoft.com/office/word/2018/wordml" xmlns:w16sdtdh="http://schemas.microsoft.com/office/word/2020/wordml/sdtdatahash" xmlns:w16se="http://schemas.microsoft.com/office/word/2015/wordml/symex" xmlns:wpg="http://schemas.microsoft.com/office/word/2010/wordprocessingGroup" xmlns:wpi="http://schemas.microsoft.com/office/word/2010/wordprocessingInk" xmlns:wne="http://schemas.microsoft.com/office/word/2006/wordml" xmlns:wps="http://schemas.microsoft.com/office/word/2010/wordprocessingShape" mc:Ignorable="w14 w15 w16se w16cid w16 w16cex w16sdtdh wp14">
   <w:abstractNum w:abstractNumId="0" w15:restartNumberingAfterBreak="0">
     <w:nsid w:val="27006205"/>
     <w:multiLevelType w:val="hybridMultilevel"/>
@@ -1898,7 +1658,7 @@
       </w:rPr>
     </w:lvl>
   </w:abstractNum>
-  <w:num w:numId="1">
+  <w:num w:numId="1" w16cid:durableId="2102214372">
     <w:abstractNumId w:val="0"/>
   </w:num>
 </w:numbering>

</xml_diff>